<commit_message>
calculate radar 24ghz design patch, model and simulation
</commit_message>
<xml_diff>
--- a/Design/Hardware/Modules/PSU.docx
+++ b/Design/Hardware/Modules/PSU.docx
@@ -46,8 +46,6 @@
           <w:lang w:val="pl-PL"/>
         </w:rPr>
       </w:pPr>
-      <w:bookmarkStart w:id="0" w:name="_GoBack"/>
-      <w:bookmarkEnd w:id="0"/>
     </w:p>
     <w:p>
       <w:pPr>
@@ -61,7 +59,7 @@
         <w:rPr>
           <w:lang w:val="en-GB"/>
         </w:rPr>
-        <w:t>RS485 transceiver</w:t>
+        <w:t>Power supply unit</w:t>
       </w:r>
     </w:p>
     <w:p>
@@ -138,7 +136,7 @@
           <w:sz w:val="24"/>
           <w:lang w:val="en-GB"/>
         </w:rPr>
-        <w:t>Saturday, 03 September 2016</w:t>
+        <w:t>Thursday, 13 October 2016</w:t>
       </w:r>
       <w:r>
         <w:rPr>
@@ -161,7 +159,7 @@
           <w:lang w:val="pl-PL"/>
         </w:rPr>
       </w:pPr>
-      <w:bookmarkStart w:id="1" w:name="_Toc460673410"/>
+      <w:bookmarkStart w:id="0" w:name="_Toc460673410"/>
       <w:r>
         <w:rPr>
           <w:lang w:val="pl-PL"/>
@@ -169,7 +167,7 @@
         <w:lastRenderedPageBreak/>
         <w:t>Revision history</w:t>
       </w:r>
-      <w:bookmarkEnd w:id="1"/>
+      <w:bookmarkEnd w:id="0"/>
     </w:p>
     <w:tbl>
       <w:tblPr>
@@ -350,7 +348,7 @@
                 <w:szCs w:val="22"/>
                 <w:lang w:val="pl-PL"/>
               </w:rPr>
-              <w:t>2016-09-03</w:t>
+              <w:t>2016-10-13</w:t>
             </w:r>
           </w:p>
         </w:tc>
@@ -2883,6 +2881,7 @@
         <w:rPr>
           <w:lang w:val="en-GB"/>
         </w:rPr>
+        <w:lastRenderedPageBreak/>
         <w:br w:type="page"/>
       </w:r>
     </w:p>
@@ -2900,16 +2899,16 @@
           <w:rFonts w:cs="Arial"/>
         </w:rPr>
       </w:pPr>
-      <w:bookmarkStart w:id="2" w:name="_Toc319524784"/>
-      <w:bookmarkStart w:id="3" w:name="_Toc460673411"/>
+      <w:bookmarkStart w:id="1" w:name="_Toc319524784"/>
+      <w:bookmarkStart w:id="2" w:name="_Toc460673411"/>
       <w:r>
         <w:rPr>
           <w:rFonts w:cs="Arial"/>
         </w:rPr>
         <w:t>Architectural Representation</w:t>
       </w:r>
+      <w:bookmarkEnd w:id="1"/>
       <w:bookmarkEnd w:id="2"/>
-      <w:bookmarkEnd w:id="3"/>
       <w:r>
         <w:rPr>
           <w:rFonts w:cs="Arial"/>
@@ -2945,7 +2944,7 @@
           <w:lang w:val="en-GB"/>
         </w:rPr>
       </w:pPr>
-      <w:bookmarkStart w:id="4" w:name="_Toc460673412"/>
+      <w:bookmarkStart w:id="3" w:name="_Toc460673412"/>
       <w:r>
         <w:rPr>
           <w:lang w:val="en-GB"/>
@@ -2953,6 +2952,35 @@
         <w:lastRenderedPageBreak/>
         <w:t>purpose</w:t>
       </w:r>
+      <w:bookmarkEnd w:id="3"/>
+    </w:p>
+    <w:p>
+      <w:pPr>
+        <w:rPr>
+          <w:lang w:val="en-GB"/>
+        </w:rPr>
+      </w:pPr>
+      <w:r>
+        <w:rPr>
+          <w:lang w:val="en-GB"/>
+        </w:rPr>
+        <w:t xml:space="preserve">Circuit specification for RS485 transceiver. </w:t>
+      </w:r>
+    </w:p>
+    <w:p>
+      <w:pPr>
+        <w:pStyle w:val="Nagwek2"/>
+        <w:rPr>
+          <w:lang w:val="en-GB"/>
+        </w:rPr>
+      </w:pPr>
+      <w:bookmarkStart w:id="4" w:name="_Toc460673413"/>
+      <w:r>
+        <w:rPr>
+          <w:lang w:val="en-GB"/>
+        </w:rPr>
+        <w:t>scope</w:t>
+      </w:r>
       <w:bookmarkEnd w:id="4"/>
     </w:p>
     <w:p>
@@ -2965,66 +2993,37 @@
         <w:rPr>
           <w:lang w:val="en-GB"/>
         </w:rPr>
-        <w:t xml:space="preserve">Circuit specification for RS485 transceiver. </w:t>
+        <w:t xml:space="preserve">Specification of circuit parameters along with list of used components. </w:t>
+      </w:r>
+    </w:p>
+    <w:p>
+      <w:pPr>
+        <w:rPr>
+          <w:lang w:val="en-GB"/>
+        </w:rPr>
+      </w:pPr>
+      <w:r>
+        <w:rPr>
+          <w:lang w:val="en-GB"/>
+        </w:rPr>
+        <w:t>Proposed circuit model and drawing of specified circuit.</w:t>
       </w:r>
     </w:p>
     <w:p>
       <w:pPr>
         <w:pStyle w:val="Nagwek2"/>
         <w:rPr>
-          <w:lang w:val="en-GB"/>
-        </w:rPr>
-      </w:pPr>
-      <w:bookmarkStart w:id="5" w:name="_Toc460673413"/>
-      <w:r>
-        <w:rPr>
-          <w:lang w:val="en-GB"/>
-        </w:rPr>
-        <w:t>scope</w:t>
+          <w:lang w:val="pl-PL"/>
+        </w:rPr>
+      </w:pPr>
+      <w:bookmarkStart w:id="5" w:name="_Toc460673414"/>
+      <w:r>
+        <w:rPr>
+          <w:lang w:val="pl-PL"/>
+        </w:rPr>
+        <w:t>references</w:t>
       </w:r>
       <w:bookmarkEnd w:id="5"/>
-    </w:p>
-    <w:p>
-      <w:pPr>
-        <w:rPr>
-          <w:lang w:val="en-GB"/>
-        </w:rPr>
-      </w:pPr>
-      <w:r>
-        <w:rPr>
-          <w:lang w:val="en-GB"/>
-        </w:rPr>
-        <w:t xml:space="preserve">Specification of circuit parameters along with list of used components. </w:t>
-      </w:r>
-    </w:p>
-    <w:p>
-      <w:pPr>
-        <w:rPr>
-          <w:lang w:val="en-GB"/>
-        </w:rPr>
-      </w:pPr>
-      <w:r>
-        <w:rPr>
-          <w:lang w:val="en-GB"/>
-        </w:rPr>
-        <w:t>Proposed circuit model and drawing of specified circuit.</w:t>
-      </w:r>
-    </w:p>
-    <w:p>
-      <w:pPr>
-        <w:pStyle w:val="Nagwek2"/>
-        <w:rPr>
-          <w:lang w:val="pl-PL"/>
-        </w:rPr>
-      </w:pPr>
-      <w:bookmarkStart w:id="6" w:name="_Toc460673414"/>
-      <w:r>
-        <w:rPr>
-          <w:lang w:val="pl-PL"/>
-        </w:rPr>
-        <w:t>references</w:t>
-      </w:r>
-      <w:bookmarkEnd w:id="6"/>
       <w:r>
         <w:rPr>
           <w:lang w:val="pl-PL"/>
@@ -3138,14 +3137,14 @@
           <w:lang w:val="en-GB"/>
         </w:rPr>
       </w:pPr>
-      <w:bookmarkStart w:id="7" w:name="_Toc460673415"/>
+      <w:bookmarkStart w:id="6" w:name="_Toc460673415"/>
       <w:r>
         <w:rPr>
           <w:lang w:val="en-GB"/>
         </w:rPr>
         <w:t>definitions</w:t>
       </w:r>
-      <w:bookmarkEnd w:id="7"/>
+      <w:bookmarkEnd w:id="6"/>
     </w:p>
     <w:p>
       <w:pPr>
@@ -3174,7 +3173,7 @@
           <w:rFonts w:cs="Arial"/>
         </w:rPr>
       </w:pPr>
-      <w:bookmarkStart w:id="8" w:name="_Toc460673416"/>
+      <w:bookmarkStart w:id="7" w:name="_Toc460673416"/>
       <w:r>
         <w:rPr>
           <w:rFonts w:cs="Arial"/>
@@ -3182,42 +3181,42 @@
         <w:lastRenderedPageBreak/>
         <w:t>Architectural Goals and Constraints</w:t>
       </w:r>
+      <w:bookmarkEnd w:id="7"/>
+    </w:p>
+    <w:p/>
+    <w:p>
+      <w:pPr>
+        <w:pStyle w:val="Nagwek2"/>
+        <w:rPr>
+          <w:lang w:val="en-GB"/>
+        </w:rPr>
+      </w:pPr>
+      <w:bookmarkStart w:id="8" w:name="_Toc460673417"/>
+      <w:r>
+        <w:rPr>
+          <w:lang w:val="en-GB"/>
+        </w:rPr>
+        <w:t>N</w:t>
+      </w:r>
+      <w:r>
+        <w:rPr>
+          <w:lang w:val="en-GB"/>
+        </w:rPr>
+        <w:t>on-fu</w:t>
+      </w:r>
+      <w:r>
+        <w:rPr>
+          <w:lang w:val="en-GB"/>
+        </w:rPr>
+        <w:t>nctional</w:t>
+      </w:r>
+      <w:r>
+        <w:rPr>
+          <w:lang w:val="en-GB"/>
+        </w:rPr>
+        <w:t xml:space="preserve"> requirements</w:t>
+      </w:r>
       <w:bookmarkEnd w:id="8"/>
-    </w:p>
-    <w:p/>
-    <w:p>
-      <w:pPr>
-        <w:pStyle w:val="Nagwek2"/>
-        <w:rPr>
-          <w:lang w:val="en-GB"/>
-        </w:rPr>
-      </w:pPr>
-      <w:bookmarkStart w:id="9" w:name="_Toc460673417"/>
-      <w:r>
-        <w:rPr>
-          <w:lang w:val="en-GB"/>
-        </w:rPr>
-        <w:t>N</w:t>
-      </w:r>
-      <w:r>
-        <w:rPr>
-          <w:lang w:val="en-GB"/>
-        </w:rPr>
-        <w:t>on-fu</w:t>
-      </w:r>
-      <w:r>
-        <w:rPr>
-          <w:lang w:val="en-GB"/>
-        </w:rPr>
-        <w:t>nctional</w:t>
-      </w:r>
-      <w:r>
-        <w:rPr>
-          <w:lang w:val="en-GB"/>
-        </w:rPr>
-        <w:t xml:space="preserve"> requirements</w:t>
-      </w:r>
-      <w:bookmarkEnd w:id="9"/>
     </w:p>
     <w:p>
       <w:pPr>
@@ -3262,7 +3261,7 @@
           <w:lang w:val="en-GB"/>
         </w:rPr>
       </w:pPr>
-      <w:bookmarkStart w:id="10" w:name="_Toc460673418"/>
+      <w:bookmarkStart w:id="9" w:name="_Toc460673418"/>
       <w:r>
         <w:rPr>
           <w:lang w:val="en-GB"/>
@@ -3281,7 +3280,7 @@
         </w:rPr>
         <w:t xml:space="preserve"> requirements</w:t>
       </w:r>
-      <w:bookmarkEnd w:id="10"/>
+      <w:bookmarkEnd w:id="9"/>
     </w:p>
     <w:p>
       <w:pPr>
@@ -3392,13 +3391,36 @@
           <w:lang w:val="pl-PL"/>
         </w:rPr>
       </w:pPr>
-      <w:bookmarkStart w:id="11" w:name="_Toc460673419"/>
+      <w:bookmarkStart w:id="10" w:name="_Toc460673419"/>
       <w:r>
         <w:rPr>
           <w:lang w:val="pl-PL"/>
         </w:rPr>
         <w:t>environmental requirements</w:t>
       </w:r>
+      <w:bookmarkEnd w:id="10"/>
+    </w:p>
+    <w:p>
+      <w:pPr>
+        <w:rPr>
+          <w:lang w:val="pl-PL"/>
+        </w:rPr>
+      </w:pPr>
+    </w:p>
+    <w:p>
+      <w:pPr>
+        <w:pStyle w:val="Nagwek2"/>
+        <w:rPr>
+          <w:lang w:val="pl-PL"/>
+        </w:rPr>
+      </w:pPr>
+      <w:bookmarkStart w:id="11" w:name="_Toc460673420"/>
+      <w:r>
+        <w:rPr>
+          <w:lang w:val="pl-PL"/>
+        </w:rPr>
+        <w:t>Dependency requirements</w:t>
+      </w:r>
       <w:bookmarkEnd w:id="11"/>
     </w:p>
     <w:p>
@@ -3411,35 +3433,12 @@
     <w:p>
       <w:pPr>
         <w:pStyle w:val="Nagwek2"/>
-        <w:rPr>
-          <w:lang w:val="pl-PL"/>
-        </w:rPr>
-      </w:pPr>
-      <w:bookmarkStart w:id="12" w:name="_Toc460673420"/>
-      <w:r>
-        <w:rPr>
-          <w:lang w:val="pl-PL"/>
-        </w:rPr>
-        <w:t>Dependency requirements</w:t>
+      </w:pPr>
+      <w:bookmarkStart w:id="12" w:name="_Toc460673421"/>
+      <w:r>
+        <w:t>Operating conditions</w:t>
       </w:r>
       <w:bookmarkEnd w:id="12"/>
-    </w:p>
-    <w:p>
-      <w:pPr>
-        <w:rPr>
-          <w:lang w:val="pl-PL"/>
-        </w:rPr>
-      </w:pPr>
-    </w:p>
-    <w:p>
-      <w:pPr>
-        <w:pStyle w:val="Nagwek2"/>
-      </w:pPr>
-      <w:bookmarkStart w:id="13" w:name="_Toc460673421"/>
-      <w:r>
-        <w:t>Operating conditions</w:t>
-      </w:r>
-      <w:bookmarkEnd w:id="13"/>
     </w:p>
     <w:p>
       <w:pPr>
@@ -3475,21 +3474,32 @@
       <w:pPr>
         <w:pStyle w:val="Nagwek1"/>
       </w:pPr>
-      <w:bookmarkStart w:id="14" w:name="_Toc460673422"/>
+      <w:bookmarkStart w:id="13" w:name="_Toc460673422"/>
       <w:r>
         <w:lastRenderedPageBreak/>
         <w:t>Requirements analysis</w:t>
       </w:r>
+      <w:bookmarkEnd w:id="13"/>
+    </w:p>
+    <w:p/>
+    <w:p>
+      <w:pPr>
+        <w:pStyle w:val="Nagwek2"/>
+      </w:pPr>
+      <w:bookmarkStart w:id="14" w:name="_Toc460673423"/>
+      <w:r>
+        <w:t>Circuit parameters</w:t>
+      </w:r>
       <w:bookmarkEnd w:id="14"/>
     </w:p>
     <w:p/>
     <w:p>
       <w:pPr>
-        <w:pStyle w:val="Nagwek2"/>
-      </w:pPr>
-      <w:bookmarkStart w:id="15" w:name="_Toc460673423"/>
-      <w:r>
-        <w:t>Circuit parameters</w:t>
+        <w:pStyle w:val="Nagwek3"/>
+      </w:pPr>
+      <w:bookmarkStart w:id="15" w:name="_Toc460673424"/>
+      <w:r>
+        <w:t>Operating condtions</w:t>
       </w:r>
       <w:bookmarkEnd w:id="15"/>
     </w:p>
@@ -3498,22 +3508,11 @@
       <w:pPr>
         <w:pStyle w:val="Nagwek3"/>
       </w:pPr>
-      <w:bookmarkStart w:id="16" w:name="_Toc460673424"/>
-      <w:r>
-        <w:t>Operating condtions</w:t>
+      <w:bookmarkStart w:id="16" w:name="_Toc460673425"/>
+      <w:r>
+        <w:t>Voltage ranges</w:t>
       </w:r>
       <w:bookmarkEnd w:id="16"/>
-    </w:p>
-    <w:p/>
-    <w:p>
-      <w:pPr>
-        <w:pStyle w:val="Nagwek3"/>
-      </w:pPr>
-      <w:bookmarkStart w:id="17" w:name="_Toc460673425"/>
-      <w:r>
-        <w:t>Voltage ranges</w:t>
-      </w:r>
-      <w:bookmarkEnd w:id="17"/>
     </w:p>
     <w:p>
       <w:pPr>
@@ -3543,11 +3542,11 @@
       <w:pPr>
         <w:pStyle w:val="Nagwek3"/>
       </w:pPr>
-      <w:bookmarkStart w:id="18" w:name="_Toc460673426"/>
+      <w:bookmarkStart w:id="17" w:name="_Toc460673426"/>
       <w:r>
         <w:t>Power consumption</w:t>
       </w:r>
-      <w:bookmarkEnd w:id="18"/>
+      <w:bookmarkEnd w:id="17"/>
     </w:p>
     <w:p>
       <w:pPr>
@@ -3571,11 +3570,11 @@
       <w:pPr>
         <w:pStyle w:val="Nagwek3"/>
       </w:pPr>
-      <w:bookmarkStart w:id="19" w:name="_Toc460673427"/>
+      <w:bookmarkStart w:id="18" w:name="_Toc460673427"/>
       <w:r>
         <w:t>Frequency ranges</w:t>
       </w:r>
-      <w:bookmarkEnd w:id="19"/>
+      <w:bookmarkEnd w:id="18"/>
     </w:p>
     <w:p>
       <w:pPr>
@@ -3596,11 +3595,11 @@
       <w:pPr>
         <w:pStyle w:val="Nagwek3"/>
       </w:pPr>
-      <w:bookmarkStart w:id="20" w:name="_Toc460673428"/>
+      <w:bookmarkStart w:id="19" w:name="_Toc460673428"/>
       <w:r>
         <w:t>Dimensions</w:t>
       </w:r>
-      <w:bookmarkEnd w:id="20"/>
+      <w:bookmarkEnd w:id="19"/>
     </w:p>
     <w:p>
       <w:pPr>
@@ -3630,22 +3629,22 @@
       <w:pPr>
         <w:pStyle w:val="Nagwek2"/>
       </w:pPr>
-      <w:bookmarkStart w:id="21" w:name="_Toc460673429"/>
+      <w:bookmarkStart w:id="20" w:name="_Toc460673429"/>
       <w:r>
         <w:t>Components comparision</w:t>
       </w:r>
+      <w:bookmarkEnd w:id="20"/>
+    </w:p>
+    <w:p/>
+    <w:p>
+      <w:pPr>
+        <w:pStyle w:val="Nagwek3"/>
+      </w:pPr>
+      <w:bookmarkStart w:id="21" w:name="_Toc460673430"/>
+      <w:r>
+        <w:t>Manufacturers list</w:t>
+      </w:r>
       <w:bookmarkEnd w:id="21"/>
-    </w:p>
-    <w:p/>
-    <w:p>
-      <w:pPr>
-        <w:pStyle w:val="Nagwek3"/>
-      </w:pPr>
-      <w:bookmarkStart w:id="22" w:name="_Toc460673430"/>
-      <w:r>
-        <w:t>Manufacturers list</w:t>
-      </w:r>
-      <w:bookmarkEnd w:id="22"/>
     </w:p>
     <w:p>
       <w:pPr>
@@ -3688,11 +3687,11 @@
       <w:pPr>
         <w:pStyle w:val="Nagwek3"/>
       </w:pPr>
-      <w:bookmarkStart w:id="23" w:name="_Toc460673431"/>
+      <w:bookmarkStart w:id="22" w:name="_Toc460673431"/>
       <w:r>
         <w:t>Comparison table</w:t>
       </w:r>
-      <w:bookmarkEnd w:id="23"/>
+      <w:bookmarkEnd w:id="22"/>
     </w:p>
     <w:tbl>
       <w:tblPr>
@@ -3721,8 +3720,13 @@
               </w:tabs>
             </w:pPr>
             <w:r>
-              <w:t>Part Code</w:t>
-            </w:r>
+              <w:t xml:space="preserve">Part </w:t>
+            </w:r>
+            <w:proofErr w:type="spellStart"/>
+            <w:r>
+              <w:t>Code</w:t>
+            </w:r>
+            <w:proofErr w:type="spellEnd"/>
             <w:r>
               <w:tab/>
             </w:r>
@@ -3733,9 +3737,11 @@
             <w:tcW w:w="1502" w:type="dxa"/>
           </w:tcPr>
           <w:p>
+            <w:proofErr w:type="spellStart"/>
             <w:r>
               <w:t>Manufacturer</w:t>
             </w:r>
+            <w:proofErr w:type="spellEnd"/>
           </w:p>
         </w:tc>
         <w:tc>
@@ -3743,9 +3749,11 @@
             <w:tcW w:w="1257" w:type="dxa"/>
           </w:tcPr>
           <w:p>
+            <w:proofErr w:type="spellStart"/>
             <w:r>
               <w:t>Available</w:t>
             </w:r>
+            <w:proofErr w:type="spellEnd"/>
           </w:p>
         </w:tc>
         <w:tc>
@@ -3753,8 +3761,13 @@
             <w:tcW w:w="1500" w:type="dxa"/>
           </w:tcPr>
           <w:p>
-            <w:r>
-              <w:t>Price/1unit($)</w:t>
+            <w:proofErr w:type="spellStart"/>
+            <w:r>
+              <w:t>Price</w:t>
+            </w:r>
+            <w:proofErr w:type="spellEnd"/>
+            <w:r>
+              <w:t>/1unit($)</w:t>
             </w:r>
           </w:p>
         </w:tc>
@@ -3763,9 +3776,27 @@
             <w:tcW w:w="1116" w:type="dxa"/>
           </w:tcPr>
           <w:p>
-            <w:r>
-              <w:t>Meets Non-Func Req</w:t>
-            </w:r>
+            <w:proofErr w:type="spellStart"/>
+            <w:r>
+              <w:t>Meets</w:t>
+            </w:r>
+            <w:proofErr w:type="spellEnd"/>
+            <w:r>
+              <w:t xml:space="preserve"> Non-</w:t>
+            </w:r>
+            <w:proofErr w:type="spellStart"/>
+            <w:r>
+              <w:t>Func</w:t>
+            </w:r>
+            <w:proofErr w:type="spellEnd"/>
+            <w:r>
+              <w:t xml:space="preserve"> </w:t>
+            </w:r>
+            <w:proofErr w:type="spellStart"/>
+            <w:r>
+              <w:t>Req</w:t>
+            </w:r>
+            <w:proofErr w:type="spellEnd"/>
           </w:p>
         </w:tc>
         <w:tc>
@@ -3773,9 +3804,19 @@
             <w:tcW w:w="1363" w:type="dxa"/>
           </w:tcPr>
           <w:p>
-            <w:r>
-              <w:t>Publication Date</w:t>
-            </w:r>
+            <w:proofErr w:type="spellStart"/>
+            <w:r>
+              <w:t>Publication</w:t>
+            </w:r>
+            <w:proofErr w:type="spellEnd"/>
+            <w:r>
+              <w:t xml:space="preserve"> </w:t>
+            </w:r>
+            <w:proofErr w:type="spellStart"/>
+            <w:r>
+              <w:t>Date</w:t>
+            </w:r>
+            <w:proofErr w:type="spellEnd"/>
           </w:p>
         </w:tc>
         <w:tc>
@@ -3783,9 +3824,11 @@
             <w:tcW w:w="849" w:type="dxa"/>
           </w:tcPr>
           <w:p>
+            <w:proofErr w:type="spellStart"/>
             <w:r>
               <w:t>Extras</w:t>
             </w:r>
+            <w:proofErr w:type="spellEnd"/>
           </w:p>
         </w:tc>
       </w:tr>
@@ -3856,7 +3899,15 @@
           </w:tcPr>
           <w:p>
             <w:r>
-              <w:t>320 Nodes, 1Mbps</w:t>
+              <w:t xml:space="preserve">320 </w:t>
+            </w:r>
+            <w:proofErr w:type="spellStart"/>
+            <w:r>
+              <w:t>Nodes</w:t>
+            </w:r>
+            <w:proofErr w:type="spellEnd"/>
+            <w:r>
+              <w:t>, 1Mbps</w:t>
             </w:r>
           </w:p>
         </w:tc>
@@ -3877,8 +3928,13 @@
             <w:tcW w:w="1502" w:type="dxa"/>
           </w:tcPr>
           <w:p>
-            <w:r>
-              <w:t>Linear Technology</w:t>
+            <w:proofErr w:type="spellStart"/>
+            <w:r>
+              <w:t>Linear</w:t>
+            </w:r>
+            <w:proofErr w:type="spellEnd"/>
+            <w:r>
+              <w:t xml:space="preserve"> Technology</w:t>
             </w:r>
           </w:p>
         </w:tc>
@@ -3923,9 +3979,27 @@
             <w:tcW w:w="849" w:type="dxa"/>
           </w:tcPr>
           <w:p>
-            <w:r>
-              <w:t>Very low power</w:t>
-            </w:r>
+            <w:proofErr w:type="spellStart"/>
+            <w:r>
+              <w:t>Very</w:t>
+            </w:r>
+            <w:proofErr w:type="spellEnd"/>
+            <w:r>
+              <w:t xml:space="preserve"> </w:t>
+            </w:r>
+            <w:proofErr w:type="spellStart"/>
+            <w:r>
+              <w:t>low</w:t>
+            </w:r>
+            <w:proofErr w:type="spellEnd"/>
+            <w:r>
+              <w:t xml:space="preserve"> </w:t>
+            </w:r>
+            <w:proofErr w:type="spellStart"/>
+            <w:r>
+              <w:t>power</w:t>
+            </w:r>
+            <w:proofErr w:type="spellEnd"/>
           </w:p>
         </w:tc>
       </w:tr>
@@ -3946,8 +4020,13 @@
           </w:tcPr>
           <w:p>
             <w:r>
-              <w:t>Maxim Integrated</w:t>
-            </w:r>
+              <w:t xml:space="preserve">Maxim </w:t>
+            </w:r>
+            <w:proofErr w:type="spellStart"/>
+            <w:r>
+              <w:t>Integrated</w:t>
+            </w:r>
+            <w:proofErr w:type="spellEnd"/>
           </w:p>
         </w:tc>
         <w:tc>
@@ -4275,22 +4354,22 @@
       <w:pPr>
         <w:pStyle w:val="Nagwek2"/>
       </w:pPr>
-      <w:bookmarkStart w:id="24" w:name="_Toc460673432"/>
+      <w:bookmarkStart w:id="23" w:name="_Toc460673432"/>
       <w:r>
         <w:t>Component selection</w:t>
       </w:r>
+      <w:bookmarkEnd w:id="23"/>
+    </w:p>
+    <w:p/>
+    <w:p>
+      <w:pPr>
+        <w:pStyle w:val="Nagwek3"/>
+      </w:pPr>
+      <w:bookmarkStart w:id="24" w:name="_Toc460673433"/>
+      <w:r>
+        <w:t>Matching components list</w:t>
+      </w:r>
       <w:bookmarkEnd w:id="24"/>
-    </w:p>
-    <w:p/>
-    <w:p>
-      <w:pPr>
-        <w:pStyle w:val="Nagwek3"/>
-      </w:pPr>
-      <w:bookmarkStart w:id="25" w:name="_Toc460673433"/>
-      <w:r>
-        <w:t>Matching components list</w:t>
-      </w:r>
-      <w:bookmarkEnd w:id="25"/>
     </w:p>
     <w:p>
       <w:pPr>
@@ -4336,11 +4415,11 @@
       <w:pPr>
         <w:pStyle w:val="Nagwek3"/>
       </w:pPr>
-      <w:bookmarkStart w:id="26" w:name="_Toc460673434"/>
+      <w:bookmarkStart w:id="25" w:name="_Toc460673434"/>
       <w:r>
         <w:t>Optimization goals</w:t>
       </w:r>
-      <w:bookmarkEnd w:id="26"/>
+      <w:bookmarkEnd w:id="25"/>
     </w:p>
     <w:p>
       <w:pPr>
@@ -4376,466 +4455,15 @@
       <w:pPr>
         <w:pStyle w:val="Nagwek2"/>
       </w:pPr>
-      <w:bookmarkStart w:id="27" w:name="_Toc460673435"/>
+      <w:bookmarkStart w:id="26" w:name="_Toc460673435"/>
       <w:r>
         <w:t>Component specification</w:t>
       </w:r>
+      <w:bookmarkEnd w:id="26"/>
+    </w:p>
+    <w:p>
+      <w:bookmarkStart w:id="27" w:name="_GoBack"/>
       <w:bookmarkEnd w:id="27"/>
-    </w:p>
-    <w:p>
-      <w:pPr>
-        <w:pStyle w:val="Akapitzlist"/>
-        <w:numPr>
-          <w:ilvl w:val="0"/>
-          <w:numId w:val="22"/>
-        </w:numPr>
-        <w:rPr>
-          <w:b/>
-          <w:sz w:val="28"/>
-        </w:rPr>
-      </w:pPr>
-      <w:r>
-        <w:rPr>
-          <w:b/>
-          <w:sz w:val="28"/>
-        </w:rPr>
-        <w:t>SN65HVD1781-Q1</w:t>
-      </w:r>
-    </w:p>
-    <w:p>
-      <w:pPr>
-        <w:pStyle w:val="Akapitzlist"/>
-        <w:numPr>
-          <w:ilvl w:val="0"/>
-          <w:numId w:val="22"/>
-        </w:numPr>
-        <w:spacing w:before="0" w:after="0" w:line="240" w:lineRule="auto"/>
-        <w:rPr>
-          <w:rFonts w:ascii="Times New Roman" w:eastAsia="Times New Roman" w:hAnsi="Times New Roman" w:cs="Times New Roman"/>
-          <w:sz w:val="24"/>
-          <w:szCs w:val="24"/>
-          <w:lang w:val="pl-PL" w:eastAsia="pl-PL"/>
-        </w:rPr>
-      </w:pPr>
-      <w:r>
-        <w:rPr>
-          <w:rFonts w:ascii="Times New Roman" w:eastAsia="Times New Roman" w:hAnsi="Times New Roman" w:cs="Times New Roman"/>
-          <w:sz w:val="24"/>
-          <w:szCs w:val="24"/>
-          <w:lang w:val="pl-PL" w:eastAsia="pl-PL"/>
-        </w:rPr>
-        <w:t>Qualified for Automotive Applications</w:t>
-      </w:r>
-    </w:p>
-    <w:p>
-      <w:pPr>
-        <w:pStyle w:val="Akapitzlist"/>
-        <w:numPr>
-          <w:ilvl w:val="0"/>
-          <w:numId w:val="19"/>
-        </w:numPr>
-        <w:spacing w:before="0" w:after="0" w:line="240" w:lineRule="auto"/>
-        <w:rPr>
-          <w:rFonts w:ascii="Times New Roman" w:eastAsia="Times New Roman" w:hAnsi="Times New Roman" w:cs="Times New Roman"/>
-          <w:sz w:val="24"/>
-          <w:szCs w:val="24"/>
-          <w:lang w:val="en-GB" w:eastAsia="pl-PL"/>
-        </w:rPr>
-      </w:pPr>
-      <w:r>
-        <w:rPr>
-          <w:rFonts w:ascii="Times New Roman" w:eastAsia="Times New Roman" w:hAnsi="Times New Roman" w:cs="Times New Roman"/>
-          <w:sz w:val="24"/>
-          <w:szCs w:val="24"/>
-          <w:lang w:val="en-GB" w:eastAsia="pl-PL"/>
-        </w:rPr>
-        <w:t>AEC-Q100 Qualified With the Following Results</w:t>
-      </w:r>
-    </w:p>
-    <w:p>
-      <w:pPr>
-        <w:numPr>
-          <w:ilvl w:val="0"/>
-          <w:numId w:val="22"/>
-        </w:numPr>
-        <w:spacing w:beforeAutospacing="1" w:after="100" w:afterAutospacing="1" w:line="240" w:lineRule="auto"/>
-        <w:rPr>
-          <w:rFonts w:ascii="Times New Roman" w:eastAsia="Times New Roman" w:hAnsi="Times New Roman" w:cs="Times New Roman"/>
-          <w:sz w:val="24"/>
-          <w:szCs w:val="24"/>
-          <w:lang w:val="en-GB" w:eastAsia="pl-PL"/>
-        </w:rPr>
-      </w:pPr>
-      <w:r>
-        <w:rPr>
-          <w:rFonts w:ascii="Times New Roman" w:eastAsia="Times New Roman" w:hAnsi="Times New Roman" w:cs="Times New Roman"/>
-          <w:sz w:val="24"/>
-          <w:szCs w:val="24"/>
-          <w:lang w:val="en-GB" w:eastAsia="pl-PL"/>
-        </w:rPr>
-        <w:t xml:space="preserve">Device Temperature Grade 1: </w:t>
-      </w:r>
-      <w:r>
-        <w:rPr>
-          <w:rFonts w:ascii="Times New Roman" w:eastAsia="Times New Roman" w:hAnsi="Times New Roman" w:cs="Times New Roman"/>
-          <w:sz w:val="24"/>
-          <w:szCs w:val="24"/>
-          <w:lang w:val="en-GB" w:eastAsia="pl-PL"/>
-        </w:rPr>
-        <w:br/>
-        <w:t>–40°C to 125°C Ambient Operating Temperature Range</w:t>
-      </w:r>
-    </w:p>
-    <w:p>
-      <w:pPr>
-        <w:numPr>
-          <w:ilvl w:val="0"/>
-          <w:numId w:val="22"/>
-        </w:numPr>
-        <w:spacing w:beforeAutospacing="1" w:after="100" w:afterAutospacing="1" w:line="240" w:lineRule="auto"/>
-        <w:rPr>
-          <w:rFonts w:ascii="Times New Roman" w:eastAsia="Times New Roman" w:hAnsi="Times New Roman" w:cs="Times New Roman"/>
-          <w:sz w:val="24"/>
-          <w:szCs w:val="24"/>
-          <w:lang w:val="en-GB" w:eastAsia="pl-PL"/>
-        </w:rPr>
-      </w:pPr>
-      <w:r>
-        <w:rPr>
-          <w:rFonts w:ascii="Times New Roman" w:eastAsia="Times New Roman" w:hAnsi="Times New Roman" w:cs="Times New Roman"/>
-          <w:sz w:val="24"/>
-          <w:szCs w:val="24"/>
-          <w:lang w:val="en-GB" w:eastAsia="pl-PL"/>
-        </w:rPr>
-        <w:t>Device HBM ESD Classification Level H2</w:t>
-      </w:r>
-    </w:p>
-    <w:p>
-      <w:pPr>
-        <w:numPr>
-          <w:ilvl w:val="0"/>
-          <w:numId w:val="22"/>
-        </w:numPr>
-        <w:spacing w:beforeAutospacing="1" w:after="100" w:afterAutospacing="1" w:line="240" w:lineRule="auto"/>
-        <w:rPr>
-          <w:rFonts w:ascii="Times New Roman" w:eastAsia="Times New Roman" w:hAnsi="Times New Roman" w:cs="Times New Roman"/>
-          <w:sz w:val="24"/>
-          <w:szCs w:val="24"/>
-          <w:lang w:val="en-GB" w:eastAsia="pl-PL"/>
-        </w:rPr>
-      </w:pPr>
-      <w:r>
-        <w:rPr>
-          <w:rFonts w:ascii="Times New Roman" w:eastAsia="Times New Roman" w:hAnsi="Times New Roman" w:cs="Times New Roman"/>
-          <w:sz w:val="24"/>
-          <w:szCs w:val="24"/>
-          <w:lang w:val="en-GB" w:eastAsia="pl-PL"/>
-        </w:rPr>
-        <w:t>Device CDM ESG Classification Level C3B</w:t>
-      </w:r>
-    </w:p>
-    <w:p>
-      <w:pPr>
-        <w:pStyle w:val="Akapitzlist"/>
-        <w:numPr>
-          <w:ilvl w:val="0"/>
-          <w:numId w:val="20"/>
-        </w:numPr>
-        <w:spacing w:before="0" w:after="0" w:line="240" w:lineRule="auto"/>
-        <w:rPr>
-          <w:rFonts w:ascii="Times New Roman" w:eastAsia="Times New Roman" w:hAnsi="Times New Roman" w:cs="Times New Roman"/>
-          <w:sz w:val="24"/>
-          <w:szCs w:val="24"/>
-          <w:lang w:val="en-GB" w:eastAsia="pl-PL"/>
-        </w:rPr>
-      </w:pPr>
-      <w:r>
-        <w:rPr>
-          <w:rFonts w:ascii="Times New Roman" w:eastAsia="Times New Roman" w:hAnsi="Times New Roman" w:cs="Times New Roman"/>
-          <w:sz w:val="24"/>
-          <w:szCs w:val="24"/>
-          <w:lang w:val="en-GB" w:eastAsia="pl-PL"/>
-        </w:rPr>
-        <w:t>Bus-Pin Fault Protection to:</w:t>
-      </w:r>
-    </w:p>
-    <w:p>
-      <w:pPr>
-        <w:numPr>
-          <w:ilvl w:val="0"/>
-          <w:numId w:val="22"/>
-        </w:numPr>
-        <w:spacing w:beforeAutospacing="1" w:after="100" w:afterAutospacing="1" w:line="240" w:lineRule="auto"/>
-        <w:rPr>
-          <w:rFonts w:ascii="Times New Roman" w:eastAsia="Times New Roman" w:hAnsi="Times New Roman" w:cs="Times New Roman"/>
-          <w:sz w:val="24"/>
-          <w:szCs w:val="24"/>
-          <w:lang w:val="en-GB" w:eastAsia="pl-PL"/>
-        </w:rPr>
-      </w:pPr>
-      <w:r>
-        <w:rPr>
-          <w:rFonts w:ascii="Times New Roman" w:eastAsia="Times New Roman" w:hAnsi="Times New Roman" w:cs="Times New Roman"/>
-          <w:sz w:val="24"/>
-          <w:szCs w:val="24"/>
-          <w:lang w:val="en-GB" w:eastAsia="pl-PL"/>
-        </w:rPr>
-        <w:t>&gt; ±70 V ('HVD1780-Q1, 'HVD1781-Q1)</w:t>
-      </w:r>
-    </w:p>
-    <w:p>
-      <w:pPr>
-        <w:numPr>
-          <w:ilvl w:val="0"/>
-          <w:numId w:val="22"/>
-        </w:numPr>
-        <w:spacing w:beforeAutospacing="1" w:after="100" w:afterAutospacing="1" w:line="240" w:lineRule="auto"/>
-        <w:rPr>
-          <w:rFonts w:ascii="Times New Roman" w:eastAsia="Times New Roman" w:hAnsi="Times New Roman" w:cs="Times New Roman"/>
-          <w:sz w:val="24"/>
-          <w:szCs w:val="24"/>
-          <w:lang w:val="pl-PL" w:eastAsia="pl-PL"/>
-        </w:rPr>
-      </w:pPr>
-      <w:r>
-        <w:rPr>
-          <w:rFonts w:ascii="Times New Roman" w:eastAsia="Times New Roman" w:hAnsi="Times New Roman" w:cs="Times New Roman"/>
-          <w:sz w:val="24"/>
-          <w:szCs w:val="24"/>
-          <w:lang w:val="pl-PL" w:eastAsia="pl-PL"/>
-        </w:rPr>
-        <w:t>&gt; ±30 V ('HVD1782-Q1)</w:t>
-      </w:r>
-    </w:p>
-    <w:p>
-      <w:pPr>
-        <w:pStyle w:val="Akapitzlist"/>
-        <w:numPr>
-          <w:ilvl w:val="0"/>
-          <w:numId w:val="22"/>
-        </w:numPr>
-        <w:spacing w:before="0" w:after="0" w:line="240" w:lineRule="auto"/>
-        <w:rPr>
-          <w:rFonts w:ascii="Times New Roman" w:eastAsia="Times New Roman" w:hAnsi="Times New Roman" w:cs="Times New Roman"/>
-          <w:sz w:val="24"/>
-          <w:szCs w:val="24"/>
-          <w:lang w:val="en-GB" w:eastAsia="pl-PL"/>
-        </w:rPr>
-      </w:pPr>
-      <w:r>
-        <w:rPr>
-          <w:rFonts w:ascii="Times New Roman" w:eastAsia="Times New Roman" w:hAnsi="Times New Roman" w:cs="Times New Roman"/>
-          <w:sz w:val="24"/>
-          <w:szCs w:val="24"/>
-          <w:lang w:val="en-GB" w:eastAsia="pl-PL"/>
-        </w:rPr>
-        <w:t xml:space="preserve">Operation With 3.3-V to 5-V Supply Range </w:t>
-      </w:r>
-    </w:p>
-    <w:p>
-      <w:pPr>
-        <w:pStyle w:val="Akapitzlist"/>
-        <w:numPr>
-          <w:ilvl w:val="0"/>
-          <w:numId w:val="22"/>
-        </w:numPr>
-        <w:spacing w:before="0" w:after="0" w:line="240" w:lineRule="auto"/>
-        <w:rPr>
-          <w:rFonts w:ascii="Times New Roman" w:eastAsia="Times New Roman" w:hAnsi="Times New Roman" w:cs="Times New Roman"/>
-          <w:sz w:val="24"/>
-          <w:szCs w:val="24"/>
-          <w:lang w:val="en-GB" w:eastAsia="pl-PL"/>
-        </w:rPr>
-      </w:pPr>
-      <w:r>
-        <w:rPr>
-          <w:rFonts w:ascii="Times New Roman" w:eastAsia="Times New Roman" w:hAnsi="Times New Roman" w:cs="Times New Roman"/>
-          <w:sz w:val="24"/>
-          <w:szCs w:val="24"/>
-          <w:lang w:val="en-GB" w:eastAsia="pl-PL"/>
-        </w:rPr>
-        <w:t xml:space="preserve">±16-kV HBM Protection on Bus Pins </w:t>
-      </w:r>
-    </w:p>
-    <w:p>
-      <w:pPr>
-        <w:pStyle w:val="Akapitzlist"/>
-        <w:numPr>
-          <w:ilvl w:val="0"/>
-          <w:numId w:val="22"/>
-        </w:numPr>
-        <w:spacing w:before="0" w:after="0" w:line="240" w:lineRule="auto"/>
-        <w:rPr>
-          <w:rFonts w:ascii="Times New Roman" w:eastAsia="Times New Roman" w:hAnsi="Times New Roman" w:cs="Times New Roman"/>
-          <w:sz w:val="24"/>
-          <w:szCs w:val="24"/>
-          <w:lang w:val="en-GB" w:eastAsia="pl-PL"/>
-        </w:rPr>
-      </w:pPr>
-      <w:r>
-        <w:rPr>
-          <w:rFonts w:ascii="Times New Roman" w:eastAsia="Times New Roman" w:hAnsi="Times New Roman" w:cs="Times New Roman"/>
-          <w:sz w:val="24"/>
-          <w:szCs w:val="24"/>
-          <w:lang w:val="en-GB" w:eastAsia="pl-PL"/>
-        </w:rPr>
-        <w:t xml:space="preserve">Reduced Unit Load for up to 320 Nodes </w:t>
-      </w:r>
-    </w:p>
-    <w:p>
-      <w:pPr>
-        <w:pStyle w:val="Akapitzlist"/>
-        <w:numPr>
-          <w:ilvl w:val="0"/>
-          <w:numId w:val="22"/>
-        </w:numPr>
-        <w:spacing w:before="0" w:after="0" w:line="240" w:lineRule="auto"/>
-        <w:rPr>
-          <w:rFonts w:ascii="Times New Roman" w:eastAsia="Times New Roman" w:hAnsi="Times New Roman" w:cs="Times New Roman"/>
-          <w:sz w:val="24"/>
-          <w:szCs w:val="24"/>
-          <w:lang w:val="en-GB" w:eastAsia="pl-PL"/>
-        </w:rPr>
-      </w:pPr>
-      <w:r>
-        <w:rPr>
-          <w:rFonts w:ascii="Times New Roman" w:eastAsia="Times New Roman" w:hAnsi="Times New Roman" w:cs="Times New Roman"/>
-          <w:sz w:val="24"/>
-          <w:szCs w:val="24"/>
-          <w:lang w:val="en-GB" w:eastAsia="pl-PL"/>
-        </w:rPr>
-        <w:t xml:space="preserve">Failsafe Receiver for Open-Circuit, Short-Circuit and Idle-Bus Conditions </w:t>
-      </w:r>
-    </w:p>
-    <w:p>
-      <w:pPr>
-        <w:pStyle w:val="Akapitzlist"/>
-        <w:numPr>
-          <w:ilvl w:val="0"/>
-          <w:numId w:val="21"/>
-        </w:numPr>
-        <w:spacing w:before="0" w:after="0" w:line="240" w:lineRule="auto"/>
-        <w:rPr>
-          <w:rFonts w:ascii="Times New Roman" w:eastAsia="Times New Roman" w:hAnsi="Times New Roman" w:cs="Times New Roman"/>
-          <w:sz w:val="24"/>
-          <w:szCs w:val="24"/>
-          <w:lang w:val="pl-PL" w:eastAsia="pl-PL"/>
-        </w:rPr>
-      </w:pPr>
-      <w:r>
-        <w:rPr>
-          <w:rFonts w:ascii="Times New Roman" w:eastAsia="Times New Roman" w:hAnsi="Times New Roman" w:cs="Times New Roman"/>
-          <w:sz w:val="24"/>
-          <w:szCs w:val="24"/>
-          <w:lang w:val="pl-PL" w:eastAsia="pl-PL"/>
-        </w:rPr>
-        <w:t>Low Power Consumption</w:t>
-      </w:r>
-    </w:p>
-    <w:p>
-      <w:pPr>
-        <w:numPr>
-          <w:ilvl w:val="0"/>
-          <w:numId w:val="22"/>
-        </w:numPr>
-        <w:spacing w:beforeAutospacing="1" w:after="100" w:afterAutospacing="1" w:line="240" w:lineRule="auto"/>
-        <w:rPr>
-          <w:rFonts w:ascii="Times New Roman" w:eastAsia="Times New Roman" w:hAnsi="Times New Roman" w:cs="Times New Roman"/>
-          <w:sz w:val="24"/>
-          <w:szCs w:val="24"/>
-          <w:lang w:val="en-GB" w:eastAsia="pl-PL"/>
-        </w:rPr>
-      </w:pPr>
-      <w:r>
-        <w:rPr>
-          <w:rFonts w:ascii="Times New Roman" w:eastAsia="Times New Roman" w:hAnsi="Times New Roman" w:cs="Times New Roman"/>
-          <w:sz w:val="24"/>
-          <w:szCs w:val="24"/>
-          <w:lang w:val="en-GB" w:eastAsia="pl-PL"/>
-        </w:rPr>
-        <w:t xml:space="preserve">Low Standby Supply Current, 1 </w:t>
-      </w:r>
-      <w:r>
-        <w:rPr>
-          <w:rFonts w:ascii="Times New Roman" w:eastAsia="Times New Roman" w:hAnsi="Times New Roman" w:cs="Times New Roman"/>
-          <w:sz w:val="24"/>
-          <w:szCs w:val="24"/>
-          <w:lang w:val="pl-PL" w:eastAsia="pl-PL"/>
-        </w:rPr>
-        <w:t>μ</w:t>
-      </w:r>
-      <w:r>
-        <w:rPr>
-          <w:rFonts w:ascii="Times New Roman" w:eastAsia="Times New Roman" w:hAnsi="Times New Roman" w:cs="Times New Roman"/>
-          <w:sz w:val="24"/>
-          <w:szCs w:val="24"/>
-          <w:lang w:val="en-GB" w:eastAsia="pl-PL"/>
-        </w:rPr>
-        <w:t>A Maximum</w:t>
-      </w:r>
-    </w:p>
-    <w:p>
-      <w:pPr>
-        <w:numPr>
-          <w:ilvl w:val="0"/>
-          <w:numId w:val="22"/>
-        </w:numPr>
-        <w:spacing w:beforeAutospacing="1" w:after="100" w:afterAutospacing="1" w:line="240" w:lineRule="auto"/>
-        <w:rPr>
-          <w:rFonts w:ascii="Times New Roman" w:eastAsia="Times New Roman" w:hAnsi="Times New Roman" w:cs="Times New Roman"/>
-          <w:sz w:val="24"/>
-          <w:szCs w:val="24"/>
-          <w:lang w:val="pl-PL" w:eastAsia="pl-PL"/>
-        </w:rPr>
-      </w:pPr>
-      <w:r>
-        <w:rPr>
-          <w:rFonts w:ascii="Times New Roman" w:eastAsia="Times New Roman" w:hAnsi="Times New Roman" w:cs="Times New Roman"/>
-          <w:sz w:val="24"/>
-          <w:szCs w:val="24"/>
-          <w:lang w:val="pl-PL" w:eastAsia="pl-PL"/>
-        </w:rPr>
-        <w:t>I</w:t>
-      </w:r>
-      <w:r>
-        <w:rPr>
-          <w:rFonts w:ascii="Times New Roman" w:eastAsia="Times New Roman" w:hAnsi="Times New Roman" w:cs="Times New Roman"/>
-          <w:sz w:val="24"/>
-          <w:szCs w:val="24"/>
-          <w:vertAlign w:val="subscript"/>
-          <w:lang w:val="pl-PL" w:eastAsia="pl-PL"/>
-        </w:rPr>
-        <w:t>CC</w:t>
-      </w:r>
-      <w:r>
-        <w:rPr>
-          <w:rFonts w:ascii="Times New Roman" w:eastAsia="Times New Roman" w:hAnsi="Times New Roman" w:cs="Times New Roman"/>
-          <w:sz w:val="24"/>
-          <w:szCs w:val="24"/>
-          <w:lang w:val="pl-PL" w:eastAsia="pl-PL"/>
-        </w:rPr>
-        <w:t xml:space="preserve"> 4-mA Quiescent During Operation</w:t>
-      </w:r>
-    </w:p>
-    <w:p>
-      <w:pPr>
-        <w:pStyle w:val="Akapitzlist"/>
-        <w:numPr>
-          <w:ilvl w:val="0"/>
-          <w:numId w:val="22"/>
-        </w:numPr>
-      </w:pPr>
-      <w:r>
-        <w:rPr>
-          <w:rFonts w:ascii="Times New Roman" w:eastAsia="Times New Roman" w:hAnsi="Times New Roman" w:cs="Times New Roman"/>
-          <w:sz w:val="24"/>
-          <w:szCs w:val="24"/>
-          <w:lang w:val="en-GB" w:eastAsia="pl-PL"/>
-        </w:rPr>
-        <w:t>Pin-Compatible With Industry-Standard SN75176</w:t>
-      </w:r>
-    </w:p>
-    <w:p>
       <w:r>
         <w:br w:type="page"/>
       </w:r>
@@ -5298,7 +4926,7 @@
               <w:rFonts w:ascii="Arial" w:hAnsi="Arial" w:cs="Arial"/>
               <w:noProof/>
             </w:rPr>
-            <w:t>4</w:t>
+            <w:t>10</w:t>
           </w:r>
           <w:r>
             <w:rPr>
@@ -9170,21 +8798,6 @@
 </file>
 
 <file path=customXml/item1.xml><?xml version="1.0" encoding="utf-8"?>
-<p:properties xmlns:p="http://schemas.microsoft.com/office/2006/metadata/properties" xmlns:xsi="http://www.w3.org/2001/XMLSchema-instance" xmlns:pc="http://schemas.microsoft.com/office/infopath/2007/PartnerControls">
-  <documentManagement/>
-</p:properties>
-</file>
-
-<file path=customXml/item2.xml><?xml version="1.0" encoding="utf-8"?>
-<?mso-contentType ?>
-<FormTemplates xmlns="http://schemas.microsoft.com/sharepoint/v3/contenttype/forms">
-  <Display>DocumentLibraryForm</Display>
-  <Edit>DocumentLibraryForm</Edit>
-  <New>DocumentLibraryForm</New>
-</FormTemplates>
-</file>
-
-<file path=customXml/item3.xml><?xml version="1.0" encoding="utf-8"?>
 <ct:contentTypeSchema xmlns:ct="http://schemas.microsoft.com/office/2006/metadata/contentType" xmlns:ma="http://schemas.microsoft.com/office/2006/metadata/properties/metaAttributes" ct:_="" ma:_="" ma:contentTypeName="Document" ma:contentTypeID="0x0101000348FA4C0E1D3E488A67D2353EB37BBE" ma:contentTypeVersion="2" ma:contentTypeDescription="Create a new document." ma:contentTypeScope="" ma:versionID="e2535068e2bf3220d282474207c3966e">
   <xsd:schema xmlns:xsd="http://www.w3.org/2001/XMLSchema" xmlns:xs="http://www.w3.org/2001/XMLSchema" xmlns:p="http://schemas.microsoft.com/office/2006/metadata/properties" xmlns:ns2="75946700-ce56-45ae-8b6f-a3528ba3aa59" targetNamespace="http://schemas.microsoft.com/office/2006/metadata/properties" ma:root="true" ma:fieldsID="cefa06d6cb87bcffd44df2ae010a17d9" ns2:_="">
     <xsd:import namespace="75946700-ce56-45ae-8b6f-a3528ba3aa59"/>
@@ -9332,6 +8945,21 @@
 </ct:contentTypeSchema>
 </file>
 
+<file path=customXml/item2.xml><?xml version="1.0" encoding="utf-8"?>
+<?mso-contentType ?>
+<FormTemplates xmlns="http://schemas.microsoft.com/sharepoint/v3/contenttype/forms">
+  <Display>DocumentLibraryForm</Display>
+  <Edit>DocumentLibraryForm</Edit>
+  <New>DocumentLibraryForm</New>
+</FormTemplates>
+</file>
+
+<file path=customXml/item3.xml><?xml version="1.0" encoding="utf-8"?>
+<p:properties xmlns:p="http://schemas.microsoft.com/office/2006/metadata/properties" xmlns:xsi="http://www.w3.org/2001/XMLSchema-instance" xmlns:pc="http://schemas.microsoft.com/office/infopath/2007/PartnerControls">
+  <documentManagement/>
+</p:properties>
+</file>
+
 <file path=customXml/item4.xml><?xml version="1.0" encoding="utf-8"?>
 <b:Sources xmlns:b="http://schemas.openxmlformats.org/officeDocument/2006/bibliography" xmlns="http://schemas.openxmlformats.org/officeDocument/2006/bibliography" SelectedStyle="\IEEE2006OfficeOnline.xsl" StyleName="IEEE" Version="2006">
   <b:Source>
@@ -9358,30 +8986,6 @@
 </file>
 
 <file path=customXml/itemProps1.xml><?xml version="1.0" encoding="utf-8"?>
-<ds:datastoreItem xmlns:ds="http://schemas.openxmlformats.org/officeDocument/2006/customXml" ds:itemID="{9E00EABD-8524-4004-A0D0-77891F8B169C}">
-  <ds:schemaRefs>
-    <ds:schemaRef ds:uri="http://purl.org/dc/dcmitype/"/>
-    <ds:schemaRef ds:uri="http://schemas.microsoft.com/office/infopath/2007/PartnerControls"/>
-    <ds:schemaRef ds:uri="http://purl.org/dc/elements/1.1/"/>
-    <ds:schemaRef ds:uri="http://schemas.microsoft.com/office/2006/metadata/properties"/>
-    <ds:schemaRef ds:uri="http://schemas.microsoft.com/office/2006/documentManagement/types"/>
-    <ds:schemaRef ds:uri="http://purl.org/dc/terms/"/>
-    <ds:schemaRef ds:uri="http://schemas.openxmlformats.org/package/2006/metadata/core-properties"/>
-    <ds:schemaRef ds:uri="75946700-ce56-45ae-8b6f-a3528ba3aa59"/>
-    <ds:schemaRef ds:uri="http://www.w3.org/XML/1998/namespace"/>
-  </ds:schemaRefs>
-</ds:datastoreItem>
-</file>
-
-<file path=customXml/itemProps2.xml><?xml version="1.0" encoding="utf-8"?>
-<ds:datastoreItem xmlns:ds="http://schemas.openxmlformats.org/officeDocument/2006/customXml" ds:itemID="{C9FAE6BF-1015-4564-9132-7471DE81B90F}">
-  <ds:schemaRefs>
-    <ds:schemaRef ds:uri="http://schemas.microsoft.com/sharepoint/v3/contenttype/forms"/>
-  </ds:schemaRefs>
-</ds:datastoreItem>
-</file>
-
-<file path=customXml/itemProps3.xml><?xml version="1.0" encoding="utf-8"?>
 <ds:datastoreItem xmlns:ds="http://schemas.openxmlformats.org/officeDocument/2006/customXml" ds:itemID="{EE63ED9A-E72B-4306-BF8A-FCA878EA2BC4}">
   <ds:schemaRefs>
     <ds:schemaRef ds:uri="http://schemas.microsoft.com/office/2006/metadata/contentType"/>
@@ -9399,8 +9003,25 @@
 </ds:datastoreItem>
 </file>
 
+<file path=customXml/itemProps2.xml><?xml version="1.0" encoding="utf-8"?>
+<ds:datastoreItem xmlns:ds="http://schemas.openxmlformats.org/officeDocument/2006/customXml" ds:itemID="{C9FAE6BF-1015-4564-9132-7471DE81B90F}">
+  <ds:schemaRefs>
+    <ds:schemaRef ds:uri="http://schemas.microsoft.com/sharepoint/v3/contenttype/forms"/>
+  </ds:schemaRefs>
+</ds:datastoreItem>
+</file>
+
+<file path=customXml/itemProps3.xml><?xml version="1.0" encoding="utf-8"?>
+<ds:datastoreItem xmlns:ds="http://schemas.openxmlformats.org/officeDocument/2006/customXml" ds:itemID="{9E00EABD-8524-4004-A0D0-77891F8B169C}">
+  <ds:schemaRefs>
+    <ds:schemaRef ds:uri="http://schemas.microsoft.com/office/2006/metadata/properties"/>
+    <ds:schemaRef ds:uri="http://schemas.microsoft.com/office/infopath/2007/PartnerControls"/>
+  </ds:schemaRefs>
+</ds:datastoreItem>
+</file>
+
 <file path=customXml/itemProps4.xml><?xml version="1.0" encoding="utf-8"?>
-<ds:datastoreItem xmlns:ds="http://schemas.openxmlformats.org/officeDocument/2006/customXml" ds:itemID="{5664D6E7-5BDF-4721-9EEF-D78FB1AE40B6}">
+<ds:datastoreItem xmlns:ds="http://schemas.openxmlformats.org/officeDocument/2006/customXml" ds:itemID="{6D902858-65F3-494A-8B36-92E3A0529AA4}">
   <ds:schemaRefs>
     <ds:schemaRef ds:uri="http://schemas.openxmlformats.org/officeDocument/2006/bibliography"/>
   </ds:schemaRefs>

</xml_diff>